<commit_message>
Working on midterm part 2
</commit_message>
<xml_diff>
--- a/DSCI.623.01 - Intro to Data Sci Mgmt/Midterm/Write Ups/Midterm - Part 2.docx
+++ b/DSCI.623.01 - Intro to Data Sci Mgmt/Midterm/Write Ups/Midterm - Part 2.docx
@@ -541,25 +541,62 @@
       <w:r>
         <w:t>Many countries were considered, with three countries ultimately reaching the final list: Israel, Japan and Mexico.</w:t>
       </w:r>
-    </w:p>
-    <w:p>
-      <w:pPr>
-        <w:spacing w:line="480" w:lineRule="auto"/>
-        <w:rPr>
-          <w:b/>
-          <w:bCs/>
-        </w:rPr>
-      </w:pPr>
-      <w:r>
-        <w:rPr>
-          <w:b/>
-          <w:bCs/>
-        </w:rPr>
-        <w:t>Net national income</w:t>
-      </w:r>
-    </w:p>
-    <w:p>
-      <w:pPr>
+      <w:r>
+        <w:br w:type="page"/>
+      </w:r>
+    </w:p>
+    <w:p>
+      <w:pPr>
+        <w:spacing w:line="480" w:lineRule="auto"/>
+      </w:pPr>
+    </w:p>
+    <w:p>
+      <w:pPr>
+        <w:spacing w:line="480" w:lineRule="auto"/>
+        <w:rPr>
+          <w:b/>
+          <w:bCs/>
+        </w:rPr>
+      </w:pPr>
+      <w:r>
+        <w:rPr>
+          <w:b/>
+          <w:bCs/>
+        </w:rPr>
+        <w:t xml:space="preserve">Net </w:t>
+      </w:r>
+      <w:r>
+        <w:rPr>
+          <w:b/>
+          <w:bCs/>
+        </w:rPr>
+        <w:t>N</w:t>
+      </w:r>
+      <w:r>
+        <w:rPr>
+          <w:b/>
+          <w:bCs/>
+        </w:rPr>
+        <w:t xml:space="preserve">ational </w:t>
+      </w:r>
+      <w:r>
+        <w:rPr>
+          <w:b/>
+          <w:bCs/>
+        </w:rPr>
+        <w:t>I</w:t>
+      </w:r>
+      <w:r>
+        <w:rPr>
+          <w:b/>
+          <w:bCs/>
+        </w:rPr>
+        <w:t>ncome</w:t>
+      </w:r>
+    </w:p>
+    <w:p>
+      <w:pPr>
+        <w:jc w:val="center"/>
         <w:rPr>
           <w:b/>
           <w:bCs/>
@@ -617,17 +654,18 @@
     <w:p>
       <w:pPr>
         <w:spacing w:line="480" w:lineRule="auto"/>
-        <w:rPr>
-          <w:b/>
-          <w:bCs/>
+        <w:jc w:val="center"/>
+        <w:rPr>
+          <w:i/>
+          <w:iCs/>
           <w:sz w:val="16"/>
           <w:szCs w:val="16"/>
         </w:rPr>
       </w:pPr>
       <w:r>
         <w:rPr>
-          <w:b/>
-          <w:bCs/>
+          <w:i/>
+          <w:iCs/>
           <w:sz w:val="16"/>
           <w:szCs w:val="16"/>
         </w:rPr>
@@ -635,8 +673,8 @@
       </w:r>
       <w:r>
         <w:rPr>
-          <w:b/>
-          <w:bCs/>
+          <w:i/>
+          <w:iCs/>
           <w:sz w:val="16"/>
           <w:szCs w:val="16"/>
         </w:rPr>
@@ -689,6 +727,17 @@
       </w:r>
     </w:p>
     <w:p>
+      <w:r>
+        <w:br w:type="page"/>
+      </w:r>
+    </w:p>
+    <w:p>
+      <w:pPr>
+        <w:spacing w:line="480" w:lineRule="auto"/>
+        <w:ind w:firstLine="720"/>
+      </w:pPr>
+    </w:p>
+    <w:p>
       <w:pPr>
         <w:spacing w:line="480" w:lineRule="auto"/>
         <w:rPr>
@@ -706,20 +755,491 @@
     </w:p>
     <w:p>
       <w:pPr>
-        <w:spacing w:line="480" w:lineRule="auto"/>
+        <w:jc w:val="center"/>
         <w:rPr>
           <w:b/>
           <w:bCs/>
           <w:u w:val="single"/>
         </w:rPr>
       </w:pPr>
+      <w:r>
+        <w:rPr>
+          <w:b/>
+          <w:bCs/>
+          <w:noProof/>
+        </w:rPr>
+        <w:drawing>
+          <wp:inline distT="0" distB="0" distL="0" distR="0" wp14:anchorId="566644DD" wp14:editId="62E878B4">
+            <wp:extent cx="4572000" cy="4572000"/>
+            <wp:effectExtent l="0" t="0" r="0" b="0"/>
+            <wp:docPr id="4" name="Picture 4"/>
+            <wp:cNvGraphicFramePr>
+              <a:graphicFrameLocks xmlns:a="http://schemas.openxmlformats.org/drawingml/2006/main" noChangeAspect="1"/>
+            </wp:cNvGraphicFramePr>
+            <a:graphic xmlns:a="http://schemas.openxmlformats.org/drawingml/2006/main">
+              <a:graphicData uri="http://schemas.openxmlformats.org/drawingml/2006/picture">
+                <pic:pic xmlns:pic="http://schemas.openxmlformats.org/drawingml/2006/picture">
+                  <pic:nvPicPr>
+                    <pic:cNvPr id="4" name="Plot_Mortality.png"/>
+                    <pic:cNvPicPr/>
+                  </pic:nvPicPr>
+                  <pic:blipFill>
+                    <a:blip r:embed="rId6">
+                      <a:extLst>
+                        <a:ext uri="{28A0092B-C50C-407E-A947-70E740481C1C}">
+                          <a14:useLocalDpi xmlns:a14="http://schemas.microsoft.com/office/drawing/2010/main" val="0"/>
+                        </a:ext>
+                      </a:extLst>
+                    </a:blip>
+                    <a:stretch>
+                      <a:fillRect/>
+                    </a:stretch>
+                  </pic:blipFill>
+                  <pic:spPr>
+                    <a:xfrm>
+                      <a:off x="0" y="0"/>
+                      <a:ext cx="4572000" cy="4572000"/>
+                    </a:xfrm>
+                    <a:prstGeom prst="rect">
+                      <a:avLst/>
+                    </a:prstGeom>
+                  </pic:spPr>
+                </pic:pic>
+              </a:graphicData>
+            </a:graphic>
+          </wp:inline>
+        </w:drawing>
+      </w:r>
+    </w:p>
+    <w:p>
+      <w:pPr>
+        <w:spacing w:line="480" w:lineRule="auto"/>
+        <w:jc w:val="center"/>
+        <w:rPr>
+          <w:i/>
+          <w:iCs/>
+          <w:sz w:val="16"/>
+          <w:szCs w:val="16"/>
+        </w:rPr>
+      </w:pPr>
+      <w:r>
+        <w:rPr>
+          <w:i/>
+          <w:iCs/>
+          <w:sz w:val="16"/>
+          <w:szCs w:val="16"/>
+        </w:rPr>
+        <w:t xml:space="preserve">Figure </w:t>
+      </w:r>
+      <w:r>
+        <w:rPr>
+          <w:i/>
+          <w:iCs/>
+          <w:sz w:val="16"/>
+          <w:szCs w:val="16"/>
+        </w:rPr>
+        <w:t>2</w:t>
+      </w:r>
+      <w:r>
+        <w:rPr>
+          <w:i/>
+          <w:iCs/>
+          <w:sz w:val="16"/>
+          <w:szCs w:val="16"/>
+        </w:rPr>
+        <w:t xml:space="preserve">. </w:t>
+      </w:r>
+      <w:r>
+        <w:rPr>
+          <w:i/>
+          <w:iCs/>
+          <w:sz w:val="16"/>
+          <w:szCs w:val="16"/>
+        </w:rPr>
+        <w:t>Infant deaths per 1000 live births</w:t>
+      </w:r>
+      <w:r>
+        <w:rPr>
+          <w:i/>
+          <w:iCs/>
+          <w:sz w:val="16"/>
+          <w:szCs w:val="16"/>
+        </w:rPr>
+        <w:t>.</w:t>
+      </w:r>
+    </w:p>
+    <w:p>
+      <w:pPr>
+        <w:spacing w:line="480" w:lineRule="auto"/>
+      </w:pPr>
+      <w:r>
+        <w:tab/>
+        <w:t xml:space="preserve">The correlation between infant deaths and </w:t>
+      </w:r>
+      <w:r>
+        <w:t>expanding manufacturing may not be as obvious as income but is still relevant in our analysis. Infant mortality is directly related to access to medicine</w:t>
+      </w:r>
+      <w:r>
+        <w:t xml:space="preserve"> and overall development of the medical field</w:t>
+      </w:r>
+      <w:r>
+        <w:t xml:space="preserve"> in the region</w:t>
+      </w:r>
+      <w:r>
+        <w:t>. H</w:t>
+      </w:r>
+      <w:r>
+        <w:t xml:space="preserve">igher rates of death </w:t>
+      </w:r>
+      <w:r>
+        <w:t xml:space="preserve">are </w:t>
+      </w:r>
+      <w:r>
+        <w:t xml:space="preserve">associated with </w:t>
+      </w:r>
+      <w:r>
+        <w:t>limited</w:t>
+      </w:r>
+      <w:r>
+        <w:t xml:space="preserve"> access to medicine</w:t>
+      </w:r>
+      <w:r>
+        <w:t xml:space="preserve"> and a medical field that is not as well developed as other locations</w:t>
+      </w:r>
+      <w:r>
+        <w:t>.</w:t>
+      </w:r>
+      <w:r>
+        <w:t xml:space="preserve"> </w:t>
+      </w:r>
+      <w:r>
+        <w:t>In the case of Pharma4All, the company image could greatly be improved by providing low-cost medications to areas in desperate need of medical advancement.</w:t>
+      </w:r>
+    </w:p>
+    <w:p>
+      <w:pPr>
+        <w:spacing w:line="480" w:lineRule="auto"/>
+      </w:pPr>
+      <w:r>
+        <w:tab/>
+        <w:t>Once again, Mexico looks to be an ideal location to for Pharma4All to expand into, with the intention of providing cheap medication to patients in need. While infant mortality has drastically improved, with almost a 50% increase between 2000 (22.5 child deaths per 1000 live births) and 2016 (12.6 child deaths per 1000), it is still more than 4 times higher than Israel (2.9 child deaths per 1000) and more than 6 times higher than Japan (2 child deaths per 1000). In all locations, the infant mortality rate continues to improve as medical advances are made, and Pharma4All would greatly support this trend.</w:t>
+      </w:r>
+    </w:p>
+    <w:p>
+      <w:r>
+        <w:br w:type="page"/>
+      </w:r>
+    </w:p>
+    <w:p>
+      <w:pPr>
+        <w:spacing w:line="480" w:lineRule="auto"/>
+      </w:pPr>
+    </w:p>
+    <w:p>
+      <w:pPr>
+        <w:spacing w:line="480" w:lineRule="auto"/>
+      </w:pPr>
+      <w:r>
+        <w:rPr>
+          <w:b/>
+          <w:bCs/>
+        </w:rPr>
+        <w:t>Terrorism</w:t>
+      </w:r>
+    </w:p>
+    <w:p>
+      <w:pPr>
+        <w:jc w:val="center"/>
+      </w:pPr>
+      <w:r>
+        <w:rPr>
+          <w:noProof/>
+        </w:rPr>
+        <w:drawing>
+          <wp:inline distT="0" distB="0" distL="0" distR="0" wp14:anchorId="54F5E754" wp14:editId="559DCC52">
+            <wp:extent cx="4572000" cy="4572000"/>
+            <wp:effectExtent l="0" t="0" r="0" b="0"/>
+            <wp:docPr id="5" name="Picture 5"/>
+            <wp:cNvGraphicFramePr>
+              <a:graphicFrameLocks xmlns:a="http://schemas.openxmlformats.org/drawingml/2006/main" noChangeAspect="1"/>
+            </wp:cNvGraphicFramePr>
+            <a:graphic xmlns:a="http://schemas.openxmlformats.org/drawingml/2006/main">
+              <a:graphicData uri="http://schemas.openxmlformats.org/drawingml/2006/picture">
+                <pic:pic xmlns:pic="http://schemas.openxmlformats.org/drawingml/2006/picture">
+                  <pic:nvPicPr>
+                    <pic:cNvPr id="5" name="Plot_Terrorism.png"/>
+                    <pic:cNvPicPr/>
+                  </pic:nvPicPr>
+                  <pic:blipFill>
+                    <a:blip r:embed="rId7">
+                      <a:extLst>
+                        <a:ext uri="{28A0092B-C50C-407E-A947-70E740481C1C}">
+                          <a14:useLocalDpi xmlns:a14="http://schemas.microsoft.com/office/drawing/2010/main" val="0"/>
+                        </a:ext>
+                      </a:extLst>
+                    </a:blip>
+                    <a:stretch>
+                      <a:fillRect/>
+                    </a:stretch>
+                  </pic:blipFill>
+                  <pic:spPr>
+                    <a:xfrm>
+                      <a:off x="0" y="0"/>
+                      <a:ext cx="4572000" cy="4572000"/>
+                    </a:xfrm>
+                    <a:prstGeom prst="rect">
+                      <a:avLst/>
+                    </a:prstGeom>
+                  </pic:spPr>
+                </pic:pic>
+              </a:graphicData>
+            </a:graphic>
+          </wp:inline>
+        </w:drawing>
+      </w:r>
+    </w:p>
+    <w:p>
+      <w:pPr>
+        <w:spacing w:line="480" w:lineRule="auto"/>
+        <w:jc w:val="center"/>
+        <w:rPr>
+          <w:i/>
+          <w:iCs/>
+          <w:sz w:val="16"/>
+          <w:szCs w:val="16"/>
+        </w:rPr>
+      </w:pPr>
+      <w:r>
+        <w:rPr>
+          <w:i/>
+          <w:iCs/>
+          <w:sz w:val="16"/>
+          <w:szCs w:val="16"/>
+        </w:rPr>
+        <w:t xml:space="preserve">Figure </w:t>
+      </w:r>
+      <w:r>
+        <w:rPr>
+          <w:i/>
+          <w:iCs/>
+          <w:sz w:val="16"/>
+          <w:szCs w:val="16"/>
+        </w:rPr>
+        <w:t>3</w:t>
+      </w:r>
+      <w:r>
+        <w:rPr>
+          <w:i/>
+          <w:iCs/>
+          <w:sz w:val="16"/>
+          <w:szCs w:val="16"/>
+        </w:rPr>
+        <w:t xml:space="preserve">. </w:t>
+      </w:r>
+      <w:r>
+        <w:rPr>
+          <w:i/>
+          <w:iCs/>
+          <w:sz w:val="16"/>
+          <w:szCs w:val="16"/>
+        </w:rPr>
+        <w:t>Successful terrorist acts per year</w:t>
+      </w:r>
+      <w:r>
+        <w:rPr>
+          <w:i/>
+          <w:iCs/>
+          <w:sz w:val="16"/>
+          <w:szCs w:val="16"/>
+        </w:rPr>
+        <w:t>.</w:t>
+      </w:r>
+    </w:p>
+    <w:p>
+      <w:pPr>
+        <w:spacing w:line="480" w:lineRule="auto"/>
+        <w:ind w:firstLine="720"/>
+      </w:pPr>
+      <w:r>
+        <w:t>When considering business expansion into a new region, especially a business based on the model of underselling competitors,</w:t>
+      </w:r>
+      <w:r>
+        <w:t xml:space="preserve"> which can understandably upset some,</w:t>
+      </w:r>
+      <w:r>
+        <w:t xml:space="preserve"> it </w:t>
+      </w:r>
+      <w:r>
+        <w:t xml:space="preserve">is necessary to understand the political situation within a region. One metric that can be measured is the number of successful terrorist attacks within a country, as defined in the Global Terrorism Database Codebook. We look specifically at successful attacks, because an unsuccessful attack </w:t>
+      </w:r>
+      <w:r>
+        <w:t>was thwarted in some way, which could suggest a government which has control over the region – similar to a police officer catching a criminal as they are about to commit a crime.</w:t>
+      </w:r>
+    </w:p>
+    <w:p>
+      <w:pPr>
+        <w:spacing w:line="480" w:lineRule="auto"/>
+        <w:ind w:firstLine="720"/>
+      </w:pPr>
+      <w:r>
+        <w:t>Figure 3 shows Israel as a region which has very limited control over terrorist attacks within its borders, whereas Japan and Mexico both remain relatively constant with minimal attacks per year. For anyone paying attention to the news in the last 50-plus years, this comes as no shock, but the data also shows us there has been no improvement in the past 20 years.</w:t>
+      </w:r>
+      <w:r>
+        <w:t xml:space="preserve"> Both Mexico and Japan show minor upticks since 2011/2012, so it will be important to watch what happens over the next several years. For the sake of immediate decision making, Japan appears to be slightly more stable than Mexico – a sharp increase in 2015 appears to have mostly receded since.</w:t>
+      </w:r>
+    </w:p>
+    <w:p>
+      <w:r>
+        <w:br w:type="page"/>
+      </w:r>
+    </w:p>
+    <w:p>
+      <w:pPr>
+        <w:spacing w:line="480" w:lineRule="auto"/>
+        <w:ind w:firstLine="720"/>
+      </w:pPr>
+      <w:r>
+        <w:t xml:space="preserve"> </w:t>
+      </w:r>
+      <w:r>
+        <w:rPr>
+          <w:b/>
+          <w:bCs/>
+        </w:rPr>
+        <w:t>Educational Expenditure</w:t>
+      </w:r>
+    </w:p>
+    <w:p>
+      <w:pPr>
+        <w:ind w:firstLine="720"/>
+        <w:jc w:val="center"/>
+      </w:pPr>
+      <w:r>
+        <w:rPr>
+          <w:noProof/>
+        </w:rPr>
+        <w:drawing>
+          <wp:inline distT="0" distB="0" distL="0" distR="0" wp14:anchorId="5906671B" wp14:editId="6C1C392E">
+            <wp:extent cx="4572000" cy="4572000"/>
+            <wp:effectExtent l="0" t="0" r="0" b="0"/>
+            <wp:docPr id="6" name="Picture 6"/>
+            <wp:cNvGraphicFramePr>
+              <a:graphicFrameLocks xmlns:a="http://schemas.openxmlformats.org/drawingml/2006/main" noChangeAspect="1"/>
+            </wp:cNvGraphicFramePr>
+            <a:graphic xmlns:a="http://schemas.openxmlformats.org/drawingml/2006/main">
+              <a:graphicData uri="http://schemas.openxmlformats.org/drawingml/2006/picture">
+                <pic:pic xmlns:pic="http://schemas.openxmlformats.org/drawingml/2006/picture">
+                  <pic:nvPicPr>
+                    <pic:cNvPr id="6" name="Plot_Education.png"/>
+                    <pic:cNvPicPr/>
+                  </pic:nvPicPr>
+                  <pic:blipFill>
+                    <a:blip r:embed="rId8">
+                      <a:extLst>
+                        <a:ext uri="{28A0092B-C50C-407E-A947-70E740481C1C}">
+                          <a14:useLocalDpi xmlns:a14="http://schemas.microsoft.com/office/drawing/2010/main" val="0"/>
+                        </a:ext>
+                      </a:extLst>
+                    </a:blip>
+                    <a:stretch>
+                      <a:fillRect/>
+                    </a:stretch>
+                  </pic:blipFill>
+                  <pic:spPr>
+                    <a:xfrm>
+                      <a:off x="0" y="0"/>
+                      <a:ext cx="4572000" cy="4572000"/>
+                    </a:xfrm>
+                    <a:prstGeom prst="rect">
+                      <a:avLst/>
+                    </a:prstGeom>
+                  </pic:spPr>
+                </pic:pic>
+              </a:graphicData>
+            </a:graphic>
+          </wp:inline>
+        </w:drawing>
+      </w:r>
+    </w:p>
+    <w:p>
+      <w:pPr>
+        <w:spacing w:line="480" w:lineRule="auto"/>
+        <w:jc w:val="center"/>
+        <w:rPr>
+          <w:i/>
+          <w:iCs/>
+          <w:sz w:val="16"/>
+          <w:szCs w:val="16"/>
+        </w:rPr>
+      </w:pPr>
+      <w:r>
+        <w:rPr>
+          <w:i/>
+          <w:iCs/>
+          <w:sz w:val="16"/>
+          <w:szCs w:val="16"/>
+        </w:rPr>
+        <w:t xml:space="preserve">Figure </w:t>
+      </w:r>
+      <w:r>
+        <w:rPr>
+          <w:i/>
+          <w:iCs/>
+          <w:sz w:val="16"/>
+          <w:szCs w:val="16"/>
+        </w:rPr>
+        <w:t>4</w:t>
+      </w:r>
+      <w:r>
+        <w:rPr>
+          <w:i/>
+          <w:iCs/>
+          <w:sz w:val="16"/>
+          <w:szCs w:val="16"/>
+        </w:rPr>
+        <w:t xml:space="preserve">. </w:t>
+      </w:r>
+      <w:r>
+        <w:rPr>
+          <w:i/>
+          <w:iCs/>
+          <w:sz w:val="16"/>
+          <w:szCs w:val="16"/>
+        </w:rPr>
+        <w:t>Educational expenditure per year as a percent of gross domestic product</w:t>
+      </w:r>
+      <w:r>
+        <w:rPr>
+          <w:i/>
+          <w:iCs/>
+          <w:sz w:val="16"/>
+          <w:szCs w:val="16"/>
+        </w:rPr>
+        <w:t>.</w:t>
+      </w:r>
+    </w:p>
+    <w:p>
+      <w:pPr>
+        <w:spacing w:line="480" w:lineRule="auto"/>
+        <w:ind w:firstLine="720"/>
+      </w:pPr>
+      <w:r>
+        <w:t>How much a country invests in its education system is a direct measure of how much it is investing in its future. It may benefit Pharma4All to expand into a country which invests in its youth and future, while at the same time seeking out cheap labor. As education rises within a region, the workforce also tends to move towards more intellectual jobs, while cheap labor moves to other, less educated, regions. While this may be an over-simplification, Pharma4All must make decisions based on the data available.</w:t>
+      </w:r>
+    </w:p>
+    <w:p>
+      <w:pPr>
+        <w:spacing w:line="480" w:lineRule="auto"/>
+        <w:ind w:firstLine="720"/>
+      </w:pPr>
+      <w:r>
+        <w:t>When looking at Figure 4, it is important to note that the most recent available data is from 2011, whereas the other categories capture data as recently as 2016. However, some trends still become obvious when looking at the plot. For instance, Israel has pulled back its educational spending by a full percentage point (6.6% to 5.6% of GDP). On the other hand, Japan has remained nearly perfectly constant, only fluctuating between 3.4% and 3.6% of GDP. Similarly, while Mexico bounced around in the early 2000’s, it has largely hovered around 5% most recently.</w:t>
+      </w:r>
       <w:bookmarkStart w:id="0" w:name="_GoBack"/>
       <w:bookmarkEnd w:id="0"/>
-    </w:p>
-    <w:p>
-      <w:pPr>
-        <w:spacing w:line="480" w:lineRule="auto"/>
-      </w:pPr>
+      <w:r>
+        <w:t xml:space="preserve"> </w:t>
+      </w:r>
     </w:p>
     <w:sectPr>
       <w:pgSz w:w="12240" w:h="15840"/>

</xml_diff>

<commit_message>
Minor clean up on script. Working on part 2
</commit_message>
<xml_diff>
--- a/DSCI.623.01 - Intro to Data Sci Mgmt/Midterm/Write Ups/Midterm - Part 2.docx
+++ b/DSCI.623.01 - Intro to Data Sci Mgmt/Midterm/Write Ups/Midterm - Part 2.docx
@@ -922,7 +922,13 @@
       </w:pPr>
       <w:r>
         <w:tab/>
-        <w:t>Once again, Mexico looks to be an ideal location to for Pharma4All to expand into, with the intention of providing cheap medication to patients in need. While infant mortality has drastically improved, with almost a 50% increase between 2000 (22.5 child deaths per 1000 live births) and 2016 (12.6 child deaths per 1000), it is still more than 4 times higher than Israel (2.9 child deaths per 1000) and more than 6 times higher than Japan (2 child deaths per 1000). In all locations, the infant mortality rate continues to improve as medical advances are made, and Pharma4All would greatly support this trend.</w:t>
+        <w:t xml:space="preserve">Once again, Mexico looks to be an ideal location for Pharma4All to expand into, with the intention of providing cheap medication to patients in need. While infant mortality has drastically improved, with almost a 50% </w:t>
+      </w:r>
+      <w:r>
+        <w:t>decline</w:t>
+      </w:r>
+      <w:r>
+        <w:t xml:space="preserve"> between 2000 (22.5 child deaths per 1000 live births) and 2016 (12.6 child deaths per 1000), it is still more than 4 times higher than Israel (2.9 child deaths per 1000) and more than 6 times higher than Japan (2 child deaths per 1000). In all locations, the infant mortality rate continues to improve as medical advances are made, and Pharma4All would greatly support this trend.</w:t>
       </w:r>
     </w:p>
     <w:p>
@@ -1224,7 +1230,13 @@
         <w:ind w:firstLine="720"/>
       </w:pPr>
       <w:r>
-        <w:t>How much a country invests in its education system is a direct measure of how much it is investing in its future. It may benefit Pharma4All to expand into a country which invests in its youth and future, while at the same time seeking out cheap labor. As education rises within a region, the workforce also tends to move towards more intellectual jobs, while cheap labor moves to other, less educated, regions. While this may be an over-simplification, Pharma4All must make decisions based on the data available.</w:t>
+        <w:t xml:space="preserve">How much a country invests in its education system is a direct measure of how much it is investing in its future. It </w:t>
+      </w:r>
+      <w:r>
+        <w:t>would</w:t>
+      </w:r>
+      <w:r>
+        <w:t xml:space="preserve"> benefit Pharma4All to expand into a country which invests in its youth and future, while at the same time seeking out cheap labor. As education rises within a region, the workforce also tends to move towards more intellectual jobs, while cheap labor moves to other, less educated, regions. While this may be an over-simplification, Pharma4All must make decisions based on the data available.</w:t>
       </w:r>
     </w:p>
     <w:p>
@@ -1234,11 +1246,129 @@
       </w:pPr>
       <w:r>
         <w:t>When looking at Figure 4, it is important to note that the most recent available data is from 2011, whereas the other categories capture data as recently as 2016. However, some trends still become obvious when looking at the plot. For instance, Israel has pulled back its educational spending by a full percentage point (6.6% to 5.6% of GDP). On the other hand, Japan has remained nearly perfectly constant, only fluctuating between 3.4% and 3.6% of GDP. Similarly, while Mexico bounced around in the early 2000’s, it has largely hovered around 5% most recently.</w:t>
+      </w:r>
+    </w:p>
+    <w:p>
+      <w:r>
+        <w:br w:type="page"/>
+      </w:r>
+    </w:p>
+    <w:p>
+      <w:pPr>
+        <w:spacing w:line="480" w:lineRule="auto"/>
+        <w:ind w:firstLine="720"/>
+      </w:pPr>
+      <w:r>
+        <w:rPr>
+          <w:b/>
+          <w:bCs/>
+        </w:rPr>
+        <w:t>Additional Queries</w:t>
+      </w:r>
+    </w:p>
+    <w:p>
+      <w:pPr>
+        <w:spacing w:line="480" w:lineRule="auto"/>
+        <w:ind w:firstLine="720"/>
+      </w:pPr>
+      <w:r>
+        <w:tab/>
+        <w:t xml:space="preserve">Should additional queries need to be run, it is as simple as loading up </w:t>
+      </w:r>
+      <w:proofErr w:type="spellStart"/>
+      <w:r>
+        <w:rPr>
+          <w:i/>
+          <w:iCs/>
+        </w:rPr>
+        <w:t>Query_Script</w:t>
+      </w:r>
+      <w:proofErr w:type="spellEnd"/>
+      <w:r>
+        <w:t xml:space="preserve">. First, </w:t>
+      </w:r>
+      <w:r>
+        <w:t>save the three datasets</w:t>
+      </w:r>
+      <w:r>
+        <w:rPr>
+          <w:rFonts w:cs="Times New Roman (Body CS)"/>
+          <w:vertAlign w:val="superscript"/>
+        </w:rPr>
+        <w:t>1,2,3</w:t>
+      </w:r>
+      <w:r>
+        <w:t xml:space="preserve"> in </w:t>
+      </w:r>
+      <w:r>
+        <w:t xml:space="preserve">the </w:t>
+      </w:r>
+      <w:proofErr w:type="spellStart"/>
+      <w:r>
+        <w:rPr>
+          <w:i/>
+          <w:iCs/>
+        </w:rPr>
+        <w:t>Raw_Data</w:t>
+      </w:r>
+      <w:proofErr w:type="spellEnd"/>
+      <w:r>
+        <w:t xml:space="preserve"> directory, and ensure both </w:t>
+      </w:r>
+      <w:proofErr w:type="spellStart"/>
+      <w:r>
+        <w:rPr>
+          <w:i/>
+          <w:iCs/>
+        </w:rPr>
+        <w:t>Raw_Data</w:t>
+      </w:r>
+      <w:proofErr w:type="spellEnd"/>
+      <w:r>
+        <w:t xml:space="preserve"> and the </w:t>
+      </w:r>
+      <w:proofErr w:type="spellStart"/>
+      <w:r>
+        <w:rPr>
+          <w:i/>
+          <w:iCs/>
+        </w:rPr>
+        <w:t>Query_Script</w:t>
+      </w:r>
+      <w:proofErr w:type="spellEnd"/>
+      <w:r>
+        <w:t xml:space="preserve"> program are saved in the same directory.</w:t>
+      </w:r>
+      <w:r>
+        <w:t xml:space="preserve"> </w:t>
+      </w:r>
+      <w:r>
+        <w:t xml:space="preserve">Then load </w:t>
+      </w:r>
+      <w:proofErr w:type="spellStart"/>
+      <w:r>
+        <w:rPr>
+          <w:i/>
+          <w:iCs/>
+        </w:rPr>
+        <w:t>Query_Script</w:t>
+      </w:r>
+      <w:proofErr w:type="spellEnd"/>
+      <w:r>
+        <w:t xml:space="preserve"> either from the command line or terminal</w:t>
       </w:r>
       <w:bookmarkStart w:id="0" w:name="_GoBack"/>
       <w:bookmarkEnd w:id="0"/>
       <w:r>
-        <w:t xml:space="preserve"> </w:t>
+        <w:t xml:space="preserve">. The program will walk the user through compiling the data files, if necessary. It will then ask the user which datasets they would like to look at or compare. The user then has the option of looking at a specific </w:t>
+      </w:r>
+      <w:proofErr w:type="gramStart"/>
+      <w:r>
+        <w:t>country, or</w:t>
+      </w:r>
+      <w:proofErr w:type="gramEnd"/>
+      <w:r>
+        <w:t xml:space="preserve"> looking at all available countries.</w:t>
       </w:r>
     </w:p>
     <w:sectPr>

</xml_diff>